<commit_message>
cleanup, initialization changes, added pdf docs
</commit_message>
<xml_diff>
--- a/docs/Two pass Assembler Docs.docx
+++ b/docs/Two pass Assembler Docs.docx
@@ -1,6 +1,6 @@
 
 <file path=word/document.xml><?xml version="1.0" encoding="utf-8"?>
-<w:document xmlns:wpc="http://schemas.microsoft.com/office/word/2010/wordprocessingCanvas" xmlns:cx="http://schemas.microsoft.com/office/drawing/2014/chartex" xmlns:cx1="http://schemas.microsoft.com/office/drawing/2015/9/8/chartex" xmlns:cx2="http://schemas.microsoft.com/office/drawing/2015/10/21/chartex" xmlns:cx3="http://schemas.microsoft.com/office/drawing/2016/5/9/chartex" xmlns:cx4="http://schemas.microsoft.com/office/drawing/2016/5/10/chartex" xmlns:cx5="http://schemas.microsoft.com/office/drawing/2016/5/11/chartex" xmlns:cx6="http://schemas.microsoft.com/office/drawing/2016/5/12/chartex" xmlns:cx7="http://schemas.microsoft.com/office/drawing/2016/5/13/chartex" xmlns:cx8="http://schemas.microsoft.com/office/drawing/2016/5/14/chartex" xmlns:mc="http://schemas.openxmlformats.org/markup-compatibility/2006" xmlns:aink="http://schemas.microsoft.com/office/drawing/2016/ink" xmlns:am3d="http://schemas.microsoft.com/office/drawing/2017/model3d" xmlns:o="urn:schemas-microsoft-com:office:office" xmlns:r="http://schemas.openxmlformats.org/officeDocument/2006/relationships" xmlns:m="http://schemas.openxmlformats.org/officeDocument/2006/math" xmlns:v="urn:schemas-microsoft-com:vml" xmlns:wp14="http://schemas.microsoft.com/office/word/2010/wordprocessingDrawing" xmlns:wp="http://schemas.openxmlformats.org/drawingml/2006/wordprocessingDrawing" xmlns:w10="urn:schemas-microsoft-com:office:word" xmlns:w="http://schemas.openxmlformats.org/wordprocessingml/2006/main" xmlns:w14="http://schemas.microsoft.com/office/word/2010/wordml" xmlns:w15="http://schemas.microsoft.com/office/word/2012/wordml" xmlns:w16cex="http://schemas.microsoft.com/office/word/2018/wordml/cex" xmlns:w16cid="http://schemas.microsoft.com/office/word/2016/wordml/cid" xmlns:w16="http://schemas.microsoft.com/office/word/2018/wordml" xmlns:w16sdtdh="http://schemas.microsoft.com/office/word/2020/wordml/sdtdatahash" xmlns:w16se="http://schemas.microsoft.com/office/word/2015/wordml/symex" xmlns:wpg="http://schemas.microsoft.com/office/word/2010/wordprocessingGroup" xmlns:wpi="http://schemas.microsoft.com/office/word/2010/wordprocessingInk" xmlns:wne="http://schemas.microsoft.com/office/word/2006/wordml" xmlns:wps="http://schemas.microsoft.com/office/word/2010/wordprocessingShape" mc:Ignorable="w14 w15 w16se w16cid w16 w16cex w16sdtdh wp14">
+<w:document xmlns:wpc="http://schemas.microsoft.com/office/word/2010/wordprocessingCanvas" xmlns:cx="http://schemas.microsoft.com/office/drawing/2014/chartex" xmlns:cx1="http://schemas.microsoft.com/office/drawing/2015/9/8/chartex" xmlns:cx2="http://schemas.microsoft.com/office/drawing/2015/10/21/chartex" xmlns:cx3="http://schemas.microsoft.com/office/drawing/2016/5/9/chartex" xmlns:cx4="http://schemas.microsoft.com/office/drawing/2016/5/10/chartex" xmlns:cx5="http://schemas.microsoft.com/office/drawing/2016/5/11/chartex" xmlns:cx6="http://schemas.microsoft.com/office/drawing/2016/5/12/chartex" xmlns:cx7="http://schemas.microsoft.com/office/drawing/2016/5/13/chartex" xmlns:cx8="http://schemas.microsoft.com/office/drawing/2016/5/14/chartex" xmlns:mc="http://schemas.openxmlformats.org/markup-compatibility/2006" xmlns:aink="http://schemas.microsoft.com/office/drawing/2016/ink" xmlns:am3d="http://schemas.microsoft.com/office/drawing/2017/model3d" xmlns:o="urn:schemas-microsoft-com:office:office" xmlns:oel="http://schemas.microsoft.com/office/2019/extlst" xmlns:r="http://schemas.openxmlformats.org/officeDocument/2006/relationships" xmlns:m="http://schemas.openxmlformats.org/officeDocument/2006/math" xmlns:v="urn:schemas-microsoft-com:vml" xmlns:wp14="http://schemas.microsoft.com/office/word/2010/wordprocessingDrawing" xmlns:wp="http://schemas.openxmlformats.org/drawingml/2006/wordprocessingDrawing" xmlns:w10="urn:schemas-microsoft-com:office:word" xmlns:w="http://schemas.openxmlformats.org/wordprocessingml/2006/main" xmlns:w14="http://schemas.microsoft.com/office/word/2010/wordml" xmlns:w15="http://schemas.microsoft.com/office/word/2012/wordml" xmlns:w16cex="http://schemas.microsoft.com/office/word/2018/wordml/cex" xmlns:w16cid="http://schemas.microsoft.com/office/word/2016/wordml/cid" xmlns:w16="http://schemas.microsoft.com/office/word/2018/wordml" xmlns:w16sdtdh="http://schemas.microsoft.com/office/word/2020/wordml/sdtdatahash" xmlns:w16se="http://schemas.microsoft.com/office/word/2015/wordml/symex" xmlns:wpg="http://schemas.microsoft.com/office/word/2010/wordprocessingGroup" xmlns:wpi="http://schemas.microsoft.com/office/word/2010/wordprocessingInk" xmlns:wne="http://schemas.microsoft.com/office/word/2006/wordml" xmlns:wps="http://schemas.microsoft.com/office/word/2010/wordprocessingShape" mc:Ignorable="w14 w15 w16se w16cid w16 w16cex w16sdtdh wp14">
   <w:body>
     <w:p>
       <w:pPr>
@@ -112,7 +112,39 @@
           <w:sz w:val="24"/>
           <w:szCs w:val="24"/>
         </w:rPr>
-        <w:t xml:space="preserve"> use the makefile provided in the project root directory. This will generate the “asembler” executable file. Input and output files must be provided </w:t>
+        <w:t xml:space="preserve"> use the </w:t>
+      </w:r>
+      <w:proofErr w:type="spellStart"/>
+      <w:r>
+        <w:rPr>
+          <w:i/>
+          <w:iCs/>
+          <w:sz w:val="24"/>
+          <w:szCs w:val="24"/>
+        </w:rPr>
+        <w:t>makefile</w:t>
+      </w:r>
+      <w:proofErr w:type="spellEnd"/>
+      <w:r>
+        <w:rPr>
+          <w:sz w:val="24"/>
+          <w:szCs w:val="24"/>
+        </w:rPr>
+        <w:t xml:space="preserve"> provided in the project root directory. This will generate the “as</w:t>
+      </w:r>
+      <w:r>
+        <w:rPr>
+          <w:sz w:val="24"/>
+          <w:szCs w:val="24"/>
+        </w:rPr>
+        <w:t>s</w:t>
+      </w:r>
+      <w:r>
+        <w:rPr>
+          <w:sz w:val="24"/>
+          <w:szCs w:val="24"/>
+        </w:rPr>
+        <w:t xml:space="preserve">embler” executable file. Input and output files must be provided </w:t>
       </w:r>
       <w:proofErr w:type="gramStart"/>
       <w:r>
@@ -157,8 +189,19 @@
           <w:szCs w:val="24"/>
           <w:highlight w:val="lightGray"/>
         </w:rPr>
-        <w:t>assembler -o output.txt input.s</w:t>
-      </w:r>
+        <w:t xml:space="preserve">assembler -o output.txt </w:t>
+      </w:r>
+      <w:proofErr w:type="spellStart"/>
+      <w:r>
+        <w:rPr>
+          <w:rFonts w:ascii="Consolas" w:hAnsi="Consolas"/>
+          <w:sz w:val="24"/>
+          <w:szCs w:val="24"/>
+          <w:highlight w:val="lightGray"/>
+        </w:rPr>
+        <w:t>input.s</w:t>
+      </w:r>
+      <w:proofErr w:type="spellEnd"/>
     </w:p>
     <w:p>
       <w:pPr>
@@ -244,6 +287,7 @@
           <w:szCs w:val="24"/>
         </w:rPr>
       </w:pPr>
+      <w:proofErr w:type="spellStart"/>
       <w:r>
         <w:rPr>
           <w:rFonts w:ascii="Consolas" w:hAnsi="Consolas"/>
@@ -263,6 +307,7 @@
         </w:rPr>
         <w:t>counter</w:t>
       </w:r>
+      <w:proofErr w:type="spellEnd"/>
       <w:r>
         <w:rPr>
           <w:sz w:val="24"/>
@@ -291,6 +336,7 @@
           <w:szCs w:val="24"/>
         </w:rPr>
       </w:pPr>
+      <w:proofErr w:type="spellStart"/>
       <w:r>
         <w:rPr>
           <w:rFonts w:ascii="Consolas" w:hAnsi="Consolas"/>
@@ -310,6 +356,7 @@
         </w:rPr>
         <w:t>counter</w:t>
       </w:r>
+      <w:proofErr w:type="spellEnd"/>
       <w:r>
         <w:rPr>
           <w:sz w:val="24"/>
@@ -345,6 +392,7 @@
           <w:szCs w:val="24"/>
         </w:rPr>
       </w:pPr>
+      <w:proofErr w:type="spellStart"/>
       <w:r>
         <w:rPr>
           <w:rFonts w:ascii="Consolas" w:hAnsi="Consolas"/>
@@ -364,6 +412,7 @@
         </w:rPr>
         <w:t>counter</w:t>
       </w:r>
+      <w:proofErr w:type="spellEnd"/>
       <w:r>
         <w:rPr>
           <w:sz w:val="24"/>
@@ -629,6 +678,7 @@
         </w:rPr>
         <w:t xml:space="preserve">After the compiler has finished, the function </w:t>
       </w:r>
+      <w:proofErr w:type="spellStart"/>
       <w:r>
         <w:rPr>
           <w:rFonts w:ascii="Consolas" w:hAnsi="Consolas"/>
@@ -646,7 +696,17 @@
           <w:szCs w:val="24"/>
           <w:highlight w:val="lightGray"/>
         </w:rPr>
-        <w:t>data(</w:t>
+        <w:t>data</w:t>
+      </w:r>
+      <w:proofErr w:type="spellEnd"/>
+      <w:r>
+        <w:rPr>
+          <w:rFonts w:ascii="Consolas" w:hAnsi="Consolas"/>
+          <w:sz w:val="24"/>
+          <w:szCs w:val="24"/>
+          <w:highlight w:val="lightGray"/>
+        </w:rPr>
+        <w:t>(</w:t>
       </w:r>
       <w:proofErr w:type="gramEnd"/>
       <w:r>
@@ -677,7 +737,7 @@
 </file>
 
 <file path=word/numbering.xml><?xml version="1.0" encoding="utf-8"?>
-<w:numbering xmlns:wpc="http://schemas.microsoft.com/office/word/2010/wordprocessingCanvas" xmlns:cx="http://schemas.microsoft.com/office/drawing/2014/chartex" xmlns:cx1="http://schemas.microsoft.com/office/drawing/2015/9/8/chartex" xmlns:cx2="http://schemas.microsoft.com/office/drawing/2015/10/21/chartex" xmlns:cx3="http://schemas.microsoft.com/office/drawing/2016/5/9/chartex" xmlns:cx4="http://schemas.microsoft.com/office/drawing/2016/5/10/chartex" xmlns:cx5="http://schemas.microsoft.com/office/drawing/2016/5/11/chartex" xmlns:cx6="http://schemas.microsoft.com/office/drawing/2016/5/12/chartex" xmlns:cx7="http://schemas.microsoft.com/office/drawing/2016/5/13/chartex" xmlns:cx8="http://schemas.microsoft.com/office/drawing/2016/5/14/chartex" xmlns:mc="http://schemas.openxmlformats.org/markup-compatibility/2006" xmlns:aink="http://schemas.microsoft.com/office/drawing/2016/ink" xmlns:am3d="http://schemas.microsoft.com/office/drawing/2017/model3d" xmlns:o="urn:schemas-microsoft-com:office:office" xmlns:r="http://schemas.openxmlformats.org/officeDocument/2006/relationships" xmlns:m="http://schemas.openxmlformats.org/officeDocument/2006/math" xmlns:v="urn:schemas-microsoft-com:vml" xmlns:wp14="http://schemas.microsoft.com/office/word/2010/wordprocessingDrawing" xmlns:wp="http://schemas.openxmlformats.org/drawingml/2006/wordprocessingDrawing" xmlns:w10="urn:schemas-microsoft-com:office:word" xmlns:w="http://schemas.openxmlformats.org/wordprocessingml/2006/main" xmlns:w14="http://schemas.microsoft.com/office/word/2010/wordml" xmlns:w15="http://schemas.microsoft.com/office/word/2012/wordml" xmlns:w16cex="http://schemas.microsoft.com/office/word/2018/wordml/cex" xmlns:w16cid="http://schemas.microsoft.com/office/word/2016/wordml/cid" xmlns:w16="http://schemas.microsoft.com/office/word/2018/wordml" xmlns:w16sdtdh="http://schemas.microsoft.com/office/word/2020/wordml/sdtdatahash" xmlns:w16se="http://schemas.microsoft.com/office/word/2015/wordml/symex" xmlns:wpg="http://schemas.microsoft.com/office/word/2010/wordprocessingGroup" xmlns:wpi="http://schemas.microsoft.com/office/word/2010/wordprocessingInk" xmlns:wne="http://schemas.microsoft.com/office/word/2006/wordml" xmlns:wps="http://schemas.microsoft.com/office/word/2010/wordprocessingShape" mc:Ignorable="w14 w15 w16se w16cid w16 w16cex w16sdtdh wp14">
+<w:numbering xmlns:wpc="http://schemas.microsoft.com/office/word/2010/wordprocessingCanvas" xmlns:cx="http://schemas.microsoft.com/office/drawing/2014/chartex" xmlns:cx1="http://schemas.microsoft.com/office/drawing/2015/9/8/chartex" xmlns:cx2="http://schemas.microsoft.com/office/drawing/2015/10/21/chartex" xmlns:cx3="http://schemas.microsoft.com/office/drawing/2016/5/9/chartex" xmlns:cx4="http://schemas.microsoft.com/office/drawing/2016/5/10/chartex" xmlns:cx5="http://schemas.microsoft.com/office/drawing/2016/5/11/chartex" xmlns:cx6="http://schemas.microsoft.com/office/drawing/2016/5/12/chartex" xmlns:cx7="http://schemas.microsoft.com/office/drawing/2016/5/13/chartex" xmlns:cx8="http://schemas.microsoft.com/office/drawing/2016/5/14/chartex" xmlns:mc="http://schemas.openxmlformats.org/markup-compatibility/2006" xmlns:aink="http://schemas.microsoft.com/office/drawing/2016/ink" xmlns:am3d="http://schemas.microsoft.com/office/drawing/2017/model3d" xmlns:o="urn:schemas-microsoft-com:office:office" xmlns:oel="http://schemas.microsoft.com/office/2019/extlst" xmlns:r="http://schemas.openxmlformats.org/officeDocument/2006/relationships" xmlns:m="http://schemas.openxmlformats.org/officeDocument/2006/math" xmlns:v="urn:schemas-microsoft-com:vml" xmlns:wp14="http://schemas.microsoft.com/office/word/2010/wordprocessingDrawing" xmlns:wp="http://schemas.openxmlformats.org/drawingml/2006/wordprocessingDrawing" xmlns:w10="urn:schemas-microsoft-com:office:word" xmlns:w="http://schemas.openxmlformats.org/wordprocessingml/2006/main" xmlns:w14="http://schemas.microsoft.com/office/word/2010/wordml" xmlns:w15="http://schemas.microsoft.com/office/word/2012/wordml" xmlns:w16cex="http://schemas.microsoft.com/office/word/2018/wordml/cex" xmlns:w16cid="http://schemas.microsoft.com/office/word/2016/wordml/cid" xmlns:w16="http://schemas.microsoft.com/office/word/2018/wordml" xmlns:w16sdtdh="http://schemas.microsoft.com/office/word/2020/wordml/sdtdatahash" xmlns:w16se="http://schemas.microsoft.com/office/word/2015/wordml/symex" xmlns:wpg="http://schemas.microsoft.com/office/word/2010/wordprocessingGroup" xmlns:wpi="http://schemas.microsoft.com/office/word/2010/wordprocessingInk" xmlns:wne="http://schemas.microsoft.com/office/word/2006/wordml" xmlns:wps="http://schemas.microsoft.com/office/word/2010/wordprocessingShape" mc:Ignorable="w14 w15 w16se w16cid w16 w16cex w16sdtdh wp14">
   <w:abstractNum w:abstractNumId="0" w15:restartNumberingAfterBreak="0">
     <w:nsid w:val="412D0F32"/>
     <w:multiLevelType w:val="hybridMultilevel"/>
@@ -879,10 +939,10 @@
       </w:pPr>
     </w:lvl>
   </w:abstractNum>
-  <w:num w:numId="1">
+  <w:num w:numId="1" w16cid:durableId="1315526235">
     <w:abstractNumId w:val="0"/>
   </w:num>
-  <w:num w:numId="2">
+  <w:num w:numId="2" w16cid:durableId="1345937532">
     <w:abstractNumId w:val="1"/>
   </w:num>
 </w:numbering>

</xml_diff>